<commit_message>
added a camera controller
</commit_message>
<xml_diff>
--- a/cloth notes.docx
+++ b/cloth notes.docx
@@ -96,7 +96,10 @@
     </w:p>
     <w:p>
       <w:r>
-        <w:t>E* = r2 – r1 // make sure we don’t override the local variables</w:t>
+        <w:t>e</w:t>
+      </w:r>
+      <w:r>
+        <w:t>* = r2 – r1 // make sure we don’t override the local variables</w:t>
       </w:r>
     </w:p>
     <w:p>
@@ -160,7 +163,12 @@
         <w:t>v</w:t>
       </w:r>
       <w:r>
-        <w:t>2 = particle two velocity</w:t>
+        <w:t>2 = par</w:t>
+      </w:r>
+      <w:bookmarkStart w:id="0" w:name="_GoBack"/>
+      <w:bookmarkEnd w:id="0"/>
+      <w:r>
+        <w:t>ticle two velocity</w:t>
       </w:r>
     </w:p>
     <w:p>
@@ -209,8 +217,6 @@
       <w:r>
         <w:t>Kd</w:t>
       </w:r>
-      <w:bookmarkStart w:id="0" w:name="_GoBack"/>
-      <w:bookmarkEnd w:id="0"/>
       <w:proofErr w:type="spellEnd"/>
       <w:r>
         <w:t>*</w:t>

</xml_diff>